<commit_message>
added constraint to text description.
</commit_message>
<xml_diff>
--- a/ENSF_A1_Garbage_Classification_Proposal.docx
+++ b/ENSF_A1_Garbage_Classification_Proposal.docx
@@ -430,7 +430,7 @@
                                         <w:sz w:val="120"/>
                                         <w:szCs w:val="120"/>
                                       </w:rPr>
-                                      <w:t xml:space="preserve">ensf 617 </w:t>
+                                      <w:t>ensf 617</w:t>
                                     </w:r>
                                   </w:p>
                                 </w:sdtContent>
@@ -498,7 +498,11 @@
               </mc:Choice>
               <mc:Fallback>
                 <w:pict>
-                  <v:shape w14:anchorId="59F5F259" id="Text Box 139" o:spid="_x0000_s1027" type="#_x0000_t202" alt="Title: Title and subtitle" style="position:absolute;margin-left:0;margin-top:0;width:435.75pt;height:214.55pt;z-index:251659264;visibility:visible;mso-wrap-style:square;mso-width-percent:890;mso-height-percent:0;mso-top-percent:150;mso-wrap-distance-left:9pt;mso-wrap-distance-top:0;mso-wrap-distance-right:9pt;mso-wrap-distance-bottom:0;mso-position-horizontal:left;mso-position-horizontal-relative:page;mso-position-vertical-relative:page;mso-width-percent:890;mso-height-percent:0;mso-top-percent:150;mso-width-relative:page;mso-height-relative:margin;v-text-anchor:top" o:gfxdata="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" filled="f" stroked="f" strokeweight=".5pt">
+                  <v:shapetype w14:anchorId="59F5F259" id="_x0000_t202" coordsize="21600,21600" o:spt="202" path="m,l,21600r21600,l21600,xe">
+                    <v:stroke joinstyle="miter"/>
+                    <v:path gradientshapeok="t" o:connecttype="rect"/>
+                  </v:shapetype>
+                  <v:shape id="Text Box 139" o:spid="_x0000_s1027" type="#_x0000_t202" alt="Title: Title and subtitle" style="position:absolute;margin-left:0;margin-top:0;width:435.75pt;height:214.55pt;z-index:251659264;visibility:visible;mso-wrap-style:square;mso-width-percent:890;mso-height-percent:0;mso-top-percent:150;mso-wrap-distance-left:9pt;mso-wrap-distance-top:0;mso-wrap-distance-right:9pt;mso-wrap-distance-bottom:0;mso-position-horizontal:left;mso-position-horizontal-relative:page;mso-position-vertical-relative:page;mso-width-percent:890;mso-height-percent:0;mso-top-percent:150;mso-width-relative:page;mso-height-relative:margin;v-text-anchor:top" o:gfxdata="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" filled="f" stroked="f" strokeweight=".5pt">
                     <v:textbox style="mso-fit-shape-to-text:t" inset="93.6pt,,0">
                       <w:txbxContent>
                         <w:sdt>
@@ -541,7 +545,7 @@
                                   <w:sz w:val="120"/>
                                   <w:szCs w:val="120"/>
                                 </w:rPr>
-                                <w:t xml:space="preserve">ensf 617 </w:t>
+                                <w:t>ensf 617</w:t>
                               </w:r>
                             </w:p>
                           </w:sdtContent>
@@ -701,6 +705,7 @@
           <w:rFonts w:ascii="Times New Roman" w:hAnsi="Times New Roman" w:cs="Times New Roman"/>
           <w:b/>
           <w:bCs/>
+          <w:noProof/>
         </w:rPr>
         <w:drawing>
           <wp:inline distT="0" distB="0" distL="0" distR="0" wp14:anchorId="1CB372D4" wp14:editId="66C2384B">
@@ -762,19 +767,7 @@
           <w:sz w:val="18"/>
           <w:szCs w:val="18"/>
         </w:rPr>
-        <w:t xml:space="preserve">Fig.1 </w:t>
-      </w:r>
-      <w:r>
-        <w:rPr>
-          <w:rFonts w:ascii="Times New Roman" w:hAnsi="Times New Roman" w:cs="Times New Roman"/>
-          <w:b/>
-          <w:bCs/>
-          <w:i/>
-          <w:iCs/>
-          <w:sz w:val="18"/>
-          <w:szCs w:val="18"/>
-        </w:rPr>
-        <w:t>Overview of the proposed multimodal garbage classification system. CNN is used to extract visual features from the cellphone image, while the text description is tokenized and encoded separately.</w:t>
+        <w:t>Fig.1 Overview of the proposed multimodal garbage classification system. CNN is used to extract visual features from the cellphone image, while the text description is tokenized and encoded separately.</w:t>
       </w:r>
     </w:p>
     <w:p>
@@ -881,7 +874,7 @@
       </w:tblPr>
       <w:tblGrid>
         <w:gridCol w:w="1836"/>
-        <w:gridCol w:w="3148"/>
+        <w:gridCol w:w="3389"/>
       </w:tblGrid>
       <w:tr>
         <w:tc>
@@ -1182,6 +1175,78 @@
                 <w14:ligatures w14:val="none"/>
               </w:rPr>
               <w:t>Short sentence (5–15 words)</w:t>
+            </w:r>
+          </w:p>
+          <w:p>
+            <w:pPr>
+              <w:jc w:val="center"/>
+              <w:rPr>
+                <w:rFonts w:ascii="Times New Roman" w:eastAsia="Times New Roman" w:hAnsi="Times New Roman" w:cs="Times New Roman"/>
+                <w:kern w:val="0"/>
+                <w14:ligatures w14:val="none"/>
+              </w:rPr>
+            </w:pPr>
+            <w:r>
+              <w:rPr>
+                <w:rFonts w:ascii="Times New Roman" w:eastAsia="Times New Roman" w:hAnsi="Times New Roman" w:cs="Times New Roman"/>
+                <w:kern w:val="0"/>
+                <w14:ligatures w14:val="none"/>
+              </w:rPr>
+              <w:t xml:space="preserve">Needs 3 sections per description: </w:t>
+            </w:r>
+          </w:p>
+          <w:p>
+            <w:pPr>
+              <w:jc w:val="center"/>
+              <w:rPr>
+                <w:rFonts w:ascii="Times New Roman" w:eastAsia="Times New Roman" w:hAnsi="Times New Roman" w:cs="Times New Roman"/>
+                <w:kern w:val="0"/>
+                <w14:ligatures w14:val="none"/>
+              </w:rPr>
+            </w:pPr>
+            <w:r>
+              <w:rPr>
+                <w:rFonts w:ascii="Times New Roman" w:eastAsia="Times New Roman" w:hAnsi="Times New Roman" w:cs="Times New Roman"/>
+                <w:kern w:val="0"/>
+                <w14:ligatures w14:val="none"/>
+              </w:rPr>
+              <w:t>Object</w:t>
+            </w:r>
+          </w:p>
+          <w:p>
+            <w:pPr>
+              <w:jc w:val="center"/>
+              <w:rPr>
+                <w:rFonts w:ascii="Times New Roman" w:eastAsia="Times New Roman" w:hAnsi="Times New Roman" w:cs="Times New Roman"/>
+                <w:kern w:val="0"/>
+                <w14:ligatures w14:val="none"/>
+              </w:rPr>
+            </w:pPr>
+            <w:r>
+              <w:rPr>
+                <w:rFonts w:ascii="Times New Roman" w:eastAsia="Times New Roman" w:hAnsi="Times New Roman" w:cs="Times New Roman"/>
+                <w:kern w:val="0"/>
+                <w14:ligatures w14:val="none"/>
+              </w:rPr>
+              <w:t xml:space="preserve">Object State </w:t>
+            </w:r>
+          </w:p>
+          <w:p>
+            <w:pPr>
+              <w:jc w:val="center"/>
+              <w:rPr>
+                <w:rFonts w:ascii="Times New Roman" w:eastAsia="Times New Roman" w:hAnsi="Times New Roman" w:cs="Times New Roman"/>
+                <w:kern w:val="0"/>
+                <w14:ligatures w14:val="none"/>
+              </w:rPr>
+            </w:pPr>
+            <w:r>
+              <w:rPr>
+                <w:rFonts w:ascii="Times New Roman" w:eastAsia="Times New Roman" w:hAnsi="Times New Roman" w:cs="Times New Roman"/>
+                <w:kern w:val="0"/>
+                <w14:ligatures w14:val="none"/>
+              </w:rPr>
+              <w:t>Background</w:t>
             </w:r>
           </w:p>
         </w:tc>

</xml_diff>